<commit_message>
Spec fonctionnelles & Liste tache à faire GANTT
</commit_message>
<xml_diff>
--- a/Conception_document/Compte rendu/Réunion/Mise au point 14032022.docx
+++ b/Conception_document/Compte rendu/Réunion/Mise au point 14032022.docx
@@ -23,7 +23,19 @@
         <w:rPr>
           <w:i/>
         </w:rPr>
-        <w:t>Réunion 09/03/2022</w:t>
+        <w:t xml:space="preserve">Réunion </w:t>
+      </w:r>
+      <w:r>
+        <w:rPr>
+          <w:i/>
+        </w:rPr>
+        <w:t>14</w:t>
+      </w:r>
+      <w:r>
+        <w:rPr>
+          <w:i/>
+        </w:rPr>
+        <w:t>/03/2022</w:t>
       </w:r>
     </w:p>
     <w:p>
@@ -56,6 +68,7 @@
           <w:b/>
         </w:rPr>
       </w:pPr>
+      <w:bookmarkStart w:id="0" w:name="_GoBack"/>
       <w:r>
         <w:rPr>
           <w:b/>
@@ -165,13 +178,27 @@
           <w:b/>
           <w:u w:val="single"/>
         </w:rPr>
-        <w:t>qu’il y à faire</w:t>
+        <w:t xml:space="preserve">qu’il y </w:t>
       </w:r>
       <w:r>
         <w:rPr>
           <w:b/>
           <w:u w:val="single"/>
         </w:rPr>
+        <w:t>a à</w:t>
+      </w:r>
+      <w:r>
+        <w:rPr>
+          <w:b/>
+          <w:u w:val="single"/>
+        </w:rPr>
+        <w:t xml:space="preserve"> faire</w:t>
+      </w:r>
+      <w:r>
+        <w:rPr>
+          <w:b/>
+          <w:u w:val="single"/>
+        </w:rPr>
         <w:t> :</w:t>
       </w:r>
       <w:r>
@@ -195,6 +222,13 @@
           <w:u w:val="single"/>
         </w:rPr>
         <w:t>Spécifications fonctionnel</w:t>
+      </w:r>
+      <w:r>
+        <w:rPr>
+          <w:i/>
+          <w:u w:val="single"/>
+        </w:rPr>
+        <w:t>les</w:t>
       </w:r>
       <w:r>
         <w:rPr>
@@ -419,15 +453,7 @@
           <w:color w:val="202124"/>
           <w:shd w:val="clear" w:color="auto" w:fill="FFFFFF"/>
         </w:rPr>
-        <w:t>Identifier les interactions entre chaque activité</w:t>
-      </w:r>
-      <w:r>
-        <w:rPr>
-          <w:rFonts w:cstheme="minorHAnsi"/>
-          <w:color w:val="202124"/>
-          <w:shd w:val="clear" w:color="auto" w:fill="FFFFFF"/>
-        </w:rPr>
-        <w:t>.</w:t>
+        <w:t>Identifier les interactions entre chaque activité.</w:t>
       </w:r>
     </w:p>
     <w:p>
@@ -449,9 +475,8 @@
         </w:rPr>
         <w:t>Affecter les ressources.</w:t>
       </w:r>
-      <w:bookmarkStart w:id="0" w:name="_GoBack"/>
-      <w:bookmarkEnd w:id="0"/>
-    </w:p>
+    </w:p>
+    <w:bookmarkEnd w:id="0"/>
     <w:p>
       <w:pPr>
         <w:rPr>

</xml_diff>